<commit_message>
Fixed a small typo on the template
</commit_message>
<xml_diff>
--- a/deliverables/2/ReportTemplate.docx
+++ b/deliverables/2/ReportTemplate.docx
@@ -123,7 +123,6 @@
         </w:rPr>
         <w:t xml:space="preserve">CS </w:t>
       </w:r>
-      <w:proofErr w:type="gramStart"/>
       <w:r>
         <w:rPr>
           <w:b/>
@@ -146,16 +145,7 @@
           <w:color w:val="000000" w:themeColor="text1"/>
           <w:sz w:val="44"/>
         </w:rPr>
-        <w:t>Software</w:t>
-      </w:r>
-      <w:proofErr w:type="gramEnd"/>
-      <w:r>
-        <w:rPr>
-          <w:b/>
-          <w:color w:val="000000" w:themeColor="text1"/>
-          <w:sz w:val="44"/>
-        </w:rPr>
-        <w:t xml:space="preserve"> Quality Assurance</w:t>
+        <w:t>Software Quality Assurance</w:t>
       </w:r>
     </w:p>
     <w:p>
@@ -349,42 +339,22 @@
       </w:r>
     </w:p>
     <w:p>
-      <w:proofErr w:type="gramStart"/>
-      <w:r>
-        <w:t>At below</w:t>
-      </w:r>
-      <w:proofErr w:type="gramEnd"/>
-      <w:r>
-        <w:t>, paste a screenshot of code coverage stats</w:t>
-      </w:r>
-      <w:r>
-        <w:t xml:space="preserve"> for </w:t>
-      </w:r>
-      <w:r>
-        <w:t>CoffeeMakerQuestImpl.java</w:t>
-      </w:r>
-      <w:r>
-        <w:t xml:space="preserve">, </w:t>
-      </w:r>
-      <w:r>
-        <w:t>PlayerImpl.java</w:t>
-      </w:r>
-      <w:r>
-        <w:t xml:space="preserve">, </w:t>
-      </w:r>
-      <w:r>
-        <w:t>RoomImpl.java</w:t>
-      </w:r>
-      <w:r>
-        <w:t xml:space="preserve">. </w:t>
-      </w:r>
-      <w:r>
-        <w:t>Game.jav</w:t>
+      <w:r>
+        <w:t>At below, paste a screenshot of code coverage stats</w:t>
+      </w:r>
+      <w:r>
+        <w:t xml:space="preserve"> for CoffeeMakerQuestImpl.java, PlayerImpl.java, RoomImpl.jav</w:t>
       </w:r>
       <w:r>
         <w:t>a</w:t>
       </w:r>
       <w:r>
+        <w:t>, and</w:t>
+      </w:r>
+      <w:r>
+        <w:t xml:space="preserve"> Game.java</w:t>
+      </w:r>
+      <w:r>
         <w:t xml:space="preserve"> </w:t>
       </w:r>
       <w:r>
@@ -395,7 +365,10 @@
         <w:t>after</w:t>
       </w:r>
       <w:r>
-        <w:t xml:space="preserve"> having completed the coding.</w:t>
+        <w:t xml:space="preserve"> having completed the </w:t>
+      </w:r>
+      <w:r>
+        <w:t>test code, in that order.</w:t>
       </w:r>
     </w:p>
     <w:sectPr>

</xml_diff>